<commit_message>
homework 06 updates v2
</commit_message>
<xml_diff>
--- a/bigroi_documents/Домашние задания/06. Задания на Java IO.docx
+++ b/bigroi_documents/Домашние задания/06. Задания на Java IO.docx
@@ -97,7 +97,6 @@
         </w:rPr>
         <w:t xml:space="preserve"> </w:t>
       </w:r>
-      <w:proofErr w:type="spellStart"/>
       <w:r>
         <w:rPr>
           <w:i/>
@@ -105,7 +104,6 @@
         </w:rPr>
         <w:t>le</w:t>
       </w:r>
-      <w:proofErr w:type="spellEnd"/>
       <w:r>
         <w:rPr>
           <w:i/>
@@ -243,7 +241,6 @@
         </w:rPr>
         <w:t xml:space="preserve">3) Модифицировать задание 1 – выводить только файлы с расширением </w:t>
       </w:r>
-      <w:proofErr w:type="spellStart"/>
       <w:r>
         <w:rPr>
           <w:i/>
@@ -251,7 +248,6 @@
         </w:rPr>
         <w:t>exe</w:t>
       </w:r>
-      <w:proofErr w:type="spellEnd"/>
       <w:r>
         <w:rPr>
           <w:lang w:val="ru-RU"/>
@@ -374,6 +370,9 @@
     <w:p>
       <w:pPr>
         <w:ind w:left="360"/>
+        <w:rPr>
+          <w:lang w:val="ru-RU"/>
+        </w:rPr>
       </w:pPr>
     </w:p>
     <w:p>
@@ -492,7 +491,107 @@
         <w:rPr>
           <w:lang w:val="ru-RU"/>
         </w:rPr>
-        <w:t xml:space="preserve">для сохранения записей </w:t>
+        <w:t xml:space="preserve">для сохранения записей с полями из объекта </w:t>
+      </w:r>
+      <w:r>
+        <w:t>User</w:t>
+      </w:r>
+      <w:r>
+        <w:rPr>
+          <w:lang w:val="ru-RU"/>
+        </w:rPr>
+        <w:t xml:space="preserve"> </w:t>
+      </w:r>
+      <w:r>
+        <w:rPr>
+          <w:lang w:val="ru-RU"/>
+        </w:rPr>
+        <w:t>и чтения записи по номеру.</w:t>
+      </w:r>
+    </w:p>
+    <w:p>
+      <w:pPr>
+        <w:ind w:left="360"/>
+      </w:pPr>
+      <w:r>
+        <w:rPr>
+          <w:lang w:val="ru-RU"/>
+        </w:rPr>
+        <w:t>Метод</w:t>
+      </w:r>
+      <w:r>
+        <w:t xml:space="preserve">  </w:t>
+      </w:r>
+      <w:r>
+        <w:t xml:space="preserve">saveProduct </w:t>
+      </w:r>
+      <w:r>
+        <w:rPr>
+          <w:lang w:val="ru-RU"/>
+        </w:rPr>
+        <w:t>переименован</w:t>
+      </w:r>
+      <w:r>
+        <w:t xml:space="preserve"> </w:t>
+      </w:r>
+      <w:r>
+        <w:rPr>
+          <w:lang w:val="ru-RU"/>
+        </w:rPr>
+        <w:t>в</w:t>
+      </w:r>
+      <w:r>
+        <w:t xml:space="preserve"> </w:t>
+      </w:r>
+      <w:r>
+        <w:t xml:space="preserve">insertProduct. </w:t>
+      </w:r>
+    </w:p>
+    <w:p>
+      <w:pPr>
+        <w:ind w:left="360"/>
+        <w:rPr>
+          <w:lang w:val="ru-RU"/>
+        </w:rPr>
+      </w:pPr>
+      <w:r>
+        <w:rPr>
+          <w:lang w:val="ru-RU"/>
+        </w:rPr>
+        <w:t>Модифицировать</w:t>
+      </w:r>
+      <w:r>
+        <w:rPr>
+          <w:lang w:val="ru-RU"/>
+        </w:rPr>
+        <w:t xml:space="preserve"> </w:t>
+      </w:r>
+      <w:r>
+        <w:t>UserDaoFileImpl</w:t>
+      </w:r>
+      <w:r>
+        <w:rPr>
+          <w:lang w:val="ru-RU"/>
+        </w:rPr>
+        <w:t xml:space="preserve"> </w:t>
+      </w:r>
+      <w:r>
+        <w:rPr>
+          <w:lang w:val="ru-RU"/>
+        </w:rPr>
+        <w:t xml:space="preserve"> таким образом, чтобы при последующих запусках</w:t>
+      </w:r>
+      <w:r>
+        <w:rPr>
+          <w:lang w:val="ru-RU"/>
+        </w:rPr>
+        <w:t xml:space="preserve"> </w:t>
+      </w:r>
+      <w:r>
+        <w:rPr>
+          <w:lang w:val="ru-RU"/>
+        </w:rPr>
+        <w:t xml:space="preserve">приложения </w:t>
       </w:r>
       <w:bookmarkStart w:id="0" w:name="_GoBack"/>
       <w:bookmarkEnd w:id="0"/>
@@ -500,95 +599,7 @@
         <w:rPr>
           <w:lang w:val="ru-RU"/>
         </w:rPr>
-        <w:t xml:space="preserve">с полями из объекта </w:t>
-      </w:r>
-      <w:r>
-        <w:t>User</w:t>
-      </w:r>
-      <w:r>
-        <w:rPr>
-          <w:lang w:val="ru-RU"/>
-        </w:rPr>
-        <w:t xml:space="preserve"> </w:t>
-      </w:r>
-      <w:r>
-        <w:rPr>
-          <w:lang w:val="ru-RU"/>
-        </w:rPr>
-        <w:t>и чтения записи по номеру.</w:t>
-      </w:r>
-    </w:p>
-    <w:p>
-      <w:pPr>
-        <w:ind w:left="360"/>
-      </w:pPr>
-      <w:r>
-        <w:rPr>
-          <w:lang w:val="ru-RU"/>
-        </w:rPr>
-        <w:t>Метод</w:t>
-      </w:r>
-      <w:r>
-        <w:t xml:space="preserve">  </w:t>
-      </w:r>
-      <w:r>
-        <w:t xml:space="preserve">saveProduct </w:t>
-      </w:r>
-      <w:r>
-        <w:rPr>
-          <w:lang w:val="ru-RU"/>
-        </w:rPr>
-        <w:t>переименован</w:t>
-      </w:r>
-      <w:r>
-        <w:t xml:space="preserve"> </w:t>
-      </w:r>
-      <w:r>
-        <w:rPr>
-          <w:lang w:val="ru-RU"/>
-        </w:rPr>
-        <w:t>в</w:t>
-      </w:r>
-      <w:r>
-        <w:t xml:space="preserve"> </w:t>
-      </w:r>
-      <w:r>
-        <w:t xml:space="preserve">insertProduct. </w:t>
-      </w:r>
-    </w:p>
-    <w:p>
-      <w:pPr>
-        <w:ind w:left="360"/>
-        <w:rPr>
-          <w:lang w:val="ru-RU"/>
-        </w:rPr>
-      </w:pPr>
-      <w:r>
-        <w:rPr>
-          <w:lang w:val="ru-RU"/>
-        </w:rPr>
-        <w:t>Модифицировать</w:t>
-      </w:r>
-      <w:r>
-        <w:rPr>
-          <w:lang w:val="ru-RU"/>
-        </w:rPr>
-        <w:t xml:space="preserve"> </w:t>
-      </w:r>
-      <w:r>
-        <w:t>UserDaoFileImpl</w:t>
-      </w:r>
-      <w:r>
-        <w:rPr>
-          <w:lang w:val="ru-RU"/>
-        </w:rPr>
-        <w:t xml:space="preserve"> </w:t>
-      </w:r>
-      <w:r>
-        <w:rPr>
-          <w:lang w:val="ru-RU"/>
-        </w:rPr>
-        <w:t xml:space="preserve"> таким образом, чтобы при последующих запусках записи не перетирались.</w:t>
+        <w:t>записи не перетирались.</w:t>
       </w:r>
     </w:p>
     <w:p>
@@ -1685,7 +1696,7 @@
   <a:extraClrSchemeLst/>
   <a:extLst>
     <a:ext uri="{05A4C25C-085E-4340-85A3-A5531E510DB2}">
-      <thm15:themeFamily xmlns="" xmlns:thm15="http://schemas.microsoft.com/office/thememl/2012/main" name="Office Theme" id="{62F939B6-93AF-4DB8-9C6B-D6C7DFDC589F}" vid="{4A3C46E8-61CC-4603-A589-7422A47A8E4A}"/>
+      <thm15:themeFamily xmlns:thm15="http://schemas.microsoft.com/office/thememl/2012/main" xmlns="" name="Office Theme" id="{62F939B6-93AF-4DB8-9C6B-D6C7DFDC589F}" vid="{4A3C46E8-61CC-4603-A589-7422A47A8E4A}"/>
     </a:ext>
   </a:extLst>
 </a:theme>

</xml_diff>